<commit_message>
Update class diagram with DAO
</commit_message>
<xml_diff>
--- a/Student Policies Voting System.docx
+++ b/Student Policies Voting System.docx
@@ -2515,10 +2515,10 @@
           <w:lang w:val="en-US"/>
         </w:rPr>
         <w:drawing>
-          <wp:inline distT="0" distB="0" distL="0" distR="0" wp14:anchorId="5648107C" wp14:editId="2488F90A">
-            <wp:extent cx="5943600" cy="4535805"/>
+          <wp:inline distT="0" distB="0" distL="0" distR="0" wp14:anchorId="5BFF6936" wp14:editId="1BE41065">
+            <wp:extent cx="5943600" cy="4387215"/>
             <wp:effectExtent l="0" t="0" r="0" b="0"/>
-            <wp:docPr id="978372969" name="Picture 1" descr="A diagram of a political system&#10;&#10;Description automatically generated"/>
+            <wp:docPr id="265562355" name="Picture 1" descr="A diagram of a computer&#10;&#10;Description automatically generated"/>
             <wp:cNvGraphicFramePr>
               <a:graphicFrameLocks xmlns:a="http://schemas.openxmlformats.org/drawingml/2006/main" noChangeAspect="1"/>
             </wp:cNvGraphicFramePr>
@@ -2526,11 +2526,11 @@
               <a:graphicData uri="http://schemas.openxmlformats.org/drawingml/2006/picture">
                 <pic:pic xmlns:pic="http://schemas.openxmlformats.org/drawingml/2006/picture">
                   <pic:nvPicPr>
-                    <pic:cNvPr id="978372969" name="Picture 1" descr="A diagram of a political system&#10;&#10;Description automatically generated"/>
+                    <pic:cNvPr id="265562355" name="Picture 1" descr="A diagram of a computer&#10;&#10;Description automatically generated"/>
                     <pic:cNvPicPr/>
                   </pic:nvPicPr>
                   <pic:blipFill>
-                    <a:blip r:embed="rId8">
+                    <a:blip r:embed="rId8" cstate="print">
                       <a:extLst>
                         <a:ext uri="{28A0092B-C50C-407E-A947-70E740481C1C}">
                           <a14:useLocalDpi xmlns:a14="http://schemas.microsoft.com/office/drawing/2010/main" val="0"/>
@@ -2544,7 +2544,7 @@
                   <pic:spPr>
                     <a:xfrm>
                       <a:off x="0" y="0"/>
-                      <a:ext cx="5943600" cy="4535805"/>
+                      <a:ext cx="5943600" cy="4387215"/>
                     </a:xfrm>
                     <a:prstGeom prst="rect">
                       <a:avLst/>
@@ -4267,15 +4267,6 @@
 </file>
 
 <file path=customXml/item1.xml><?xml version="1.0" encoding="utf-8"?>
-<?mso-contentType ?>
-<FormTemplates xmlns="http://schemas.microsoft.com/sharepoint/v3/contenttype/forms">
-  <Display>DocumentLibraryForm</Display>
-  <Edit>DocumentLibraryForm</Edit>
-  <New>DocumentLibraryForm</New>
-</FormTemplates>
-</file>
-
-<file path=customXml/item2.xml><?xml version="1.0" encoding="utf-8"?>
 <ct:contentTypeSchema xmlns:ct="http://schemas.microsoft.com/office/2006/metadata/contentType" xmlns:ma="http://schemas.microsoft.com/office/2006/metadata/properties/metaAttributes" ct:_="" ma:_="" ma:contentTypeName="Document" ma:contentTypeID="0x010100CE86AF6EDCB3394BAE32556F5A75CC74" ma:contentTypeVersion="4" ma:contentTypeDescription="Create a new document." ma:contentTypeScope="" ma:versionID="1ca4c069c7a164a4c2291acbcd126746">
   <xsd:schema xmlns:xsd="http://www.w3.org/2001/XMLSchema" xmlns:xs="http://www.w3.org/2001/XMLSchema" xmlns:p="http://schemas.microsoft.com/office/2006/metadata/properties" xmlns:ns2="a3c9f9c6-dfef-49a9-89a2-dab6bd389632" targetNamespace="http://schemas.microsoft.com/office/2006/metadata/properties" ma:root="true" ma:fieldsID="f34bc4dd5d1c3921da55def91b257bda" ns2:_="">
     <xsd:import namespace="a3c9f9c6-dfef-49a9-89a2-dab6bd389632"/>
@@ -4419,6 +4410,15 @@
 </ct:contentTypeSchema>
 </file>
 
+<file path=customXml/item2.xml><?xml version="1.0" encoding="utf-8"?>
+<?mso-contentType ?>
+<FormTemplates xmlns="http://schemas.microsoft.com/sharepoint/v3/contenttype/forms">
+  <Display>DocumentLibraryForm</Display>
+  <Edit>DocumentLibraryForm</Edit>
+  <New>DocumentLibraryForm</New>
+</FormTemplates>
+</file>
+
 <file path=customXml/item3.xml><?xml version="1.0" encoding="utf-8"?>
 <p:properties xmlns:p="http://schemas.microsoft.com/office/2006/metadata/properties" xmlns:xsi="http://www.w3.org/2001/XMLSchema-instance" xmlns:pc="http://schemas.microsoft.com/office/infopath/2007/PartnerControls">
   <documentManagement/>
@@ -4426,14 +4426,6 @@
 </file>
 
 <file path=customXml/itemProps1.xml><?xml version="1.0" encoding="utf-8"?>
-<ds:datastoreItem xmlns:ds="http://schemas.openxmlformats.org/officeDocument/2006/customXml" ds:itemID="{B0E41021-24C3-47FA-8E78-6D2FE0D8A36B}">
-  <ds:schemaRefs>
-    <ds:schemaRef ds:uri="http://schemas.microsoft.com/sharepoint/v3/contenttype/forms"/>
-  </ds:schemaRefs>
-</ds:datastoreItem>
-</file>
-
-<file path=customXml/itemProps2.xml><?xml version="1.0" encoding="utf-8"?>
 <ds:datastoreItem xmlns:ds="http://schemas.openxmlformats.org/officeDocument/2006/customXml" ds:itemID="{9C399B93-462A-470D-8E3B-3965F0C60EEF}">
   <ds:schemaRefs>
     <ds:schemaRef ds:uri="http://schemas.microsoft.com/office/2006/metadata/contentType"/>
@@ -4451,6 +4443,14 @@
 </ds:datastoreItem>
 </file>
 
+<file path=customXml/itemProps2.xml><?xml version="1.0" encoding="utf-8"?>
+<ds:datastoreItem xmlns:ds="http://schemas.openxmlformats.org/officeDocument/2006/customXml" ds:itemID="{B0E41021-24C3-47FA-8E78-6D2FE0D8A36B}">
+  <ds:schemaRefs>
+    <ds:schemaRef ds:uri="http://schemas.microsoft.com/sharepoint/v3/contenttype/forms"/>
+  </ds:schemaRefs>
+</ds:datastoreItem>
+</file>
+
 <file path=customXml/itemProps3.xml><?xml version="1.0" encoding="utf-8"?>
 <ds:datastoreItem xmlns:ds="http://schemas.openxmlformats.org/officeDocument/2006/customXml" ds:itemID="{36EE883A-38B6-45EE-A346-402E8BCBD4A2}">
   <ds:schemaRefs>

</xml_diff>

<commit_message>
feat: added sequence diagram
</commit_message>
<xml_diff>
--- a/Student Policies Voting System.docx
+++ b/Student Policies Voting System.docx
@@ -1251,6 +1251,7 @@
           <w:bCs/>
           <w:lang w:val="en-US"/>
         </w:rPr>
+        <w:lastRenderedPageBreak/>
         <w:t>Main Flow</w:t>
       </w:r>
     </w:p>
@@ -1890,6 +1891,7 @@
         <w:rPr>
           <w:lang w:val="en-US"/>
         </w:rPr>
+        <w:lastRenderedPageBreak/>
         <w:t>For newly signup user,</w:t>
       </w:r>
     </w:p>
@@ -2486,6 +2488,7 @@
           <w:bCs/>
           <w:lang w:val="en-US"/>
         </w:rPr>
+        <w:lastRenderedPageBreak/>
         <w:t>Class Diagram</w:t>
       </w:r>
     </w:p>
@@ -2515,7 +2518,7 @@
           <w:lang w:val="en-US"/>
         </w:rPr>
         <w:drawing>
-          <wp:inline distT="0" distB="0" distL="0" distR="0" wp14:anchorId="5BFF6936" wp14:editId="1BE41065">
+          <wp:inline distT="0" distB="0" distL="0" distR="0" wp14:anchorId="5BFF6936" wp14:editId="13BC5E20">
             <wp:extent cx="5943600" cy="4387215"/>
             <wp:effectExtent l="0" t="0" r="0" b="0"/>
             <wp:docPr id="265562355" name="Picture 1" descr="A diagram of a computer&#10;&#10;Description automatically generated"/>
@@ -2557,6 +2560,192 @@
         </w:drawing>
       </w:r>
     </w:p>
+    <w:p>
+      <w:pPr>
+        <w:rPr>
+          <w:b/>
+          <w:bCs/>
+          <w:lang w:val="en-US"/>
+        </w:rPr>
+      </w:pPr>
+    </w:p>
+    <w:p>
+      <w:pPr>
+        <w:rPr>
+          <w:b/>
+          <w:bCs/>
+          <w:lang w:val="en-US"/>
+        </w:rPr>
+      </w:pPr>
+    </w:p>
+    <w:p>
+      <w:pPr>
+        <w:rPr>
+          <w:b/>
+          <w:bCs/>
+          <w:lang w:val="en-US"/>
+        </w:rPr>
+      </w:pPr>
+    </w:p>
+    <w:p>
+      <w:pPr>
+        <w:rPr>
+          <w:b/>
+          <w:bCs/>
+          <w:lang w:val="en-US"/>
+        </w:rPr>
+      </w:pPr>
+    </w:p>
+    <w:p>
+      <w:pPr>
+        <w:rPr>
+          <w:b/>
+          <w:bCs/>
+          <w:lang w:val="en-US"/>
+        </w:rPr>
+      </w:pPr>
+    </w:p>
+    <w:p>
+      <w:pPr>
+        <w:rPr>
+          <w:b/>
+          <w:bCs/>
+          <w:lang w:val="en-US"/>
+        </w:rPr>
+      </w:pPr>
+    </w:p>
+    <w:p>
+      <w:pPr>
+        <w:rPr>
+          <w:b/>
+          <w:bCs/>
+          <w:lang w:val="en-US"/>
+        </w:rPr>
+      </w:pPr>
+    </w:p>
+    <w:p>
+      <w:pPr>
+        <w:rPr>
+          <w:b/>
+          <w:bCs/>
+          <w:lang w:val="en-US"/>
+        </w:rPr>
+      </w:pPr>
+    </w:p>
+    <w:p>
+      <w:pPr>
+        <w:rPr>
+          <w:b/>
+          <w:bCs/>
+          <w:lang w:val="en-US"/>
+        </w:rPr>
+      </w:pPr>
+    </w:p>
+    <w:p>
+      <w:pPr>
+        <w:rPr>
+          <w:b/>
+          <w:bCs/>
+          <w:lang w:val="en-US"/>
+        </w:rPr>
+      </w:pPr>
+    </w:p>
+    <w:p>
+      <w:pPr>
+        <w:rPr>
+          <w:b/>
+          <w:bCs/>
+          <w:lang w:val="en-US"/>
+        </w:rPr>
+      </w:pPr>
+    </w:p>
+    <w:p>
+      <w:pPr>
+        <w:jc w:val="center"/>
+        <w:rPr>
+          <w:b/>
+          <w:bCs/>
+          <w:lang w:val="en-US"/>
+        </w:rPr>
+      </w:pPr>
+      <w:r>
+        <w:rPr>
+          <w:b/>
+          <w:bCs/>
+          <w:lang w:val="en-US"/>
+        </w:rPr>
+        <w:lastRenderedPageBreak/>
+        <w:t>Sequence Diagram</w:t>
+      </w:r>
+    </w:p>
+    <w:p>
+      <w:pPr>
+        <w:jc w:val="center"/>
+        <w:rPr>
+          <w:b/>
+          <w:bCs/>
+          <w:lang w:val="en-US"/>
+        </w:rPr>
+      </w:pPr>
+    </w:p>
+    <w:p>
+      <w:pPr>
+        <w:rPr>
+          <w:b/>
+          <w:bCs/>
+          <w:lang w:val="en-US"/>
+        </w:rPr>
+      </w:pPr>
+      <w:r>
+        <w:rPr>
+          <w:b/>
+          <w:bCs/>
+          <w:noProof/>
+          <w:lang w:val="en-US"/>
+        </w:rPr>
+        <w:drawing>
+          <wp:inline distT="0" distB="0" distL="0" distR="0" wp14:anchorId="61809133" wp14:editId="33B3CC96">
+            <wp:extent cx="5943600" cy="3776345"/>
+            <wp:effectExtent l="0" t="0" r="0" b="0"/>
+            <wp:docPr id="1046406318" name="Picture 1" descr="A screenshot of a computer screen&#10;&#10;Description automatically generated"/>
+            <wp:cNvGraphicFramePr>
+              <a:graphicFrameLocks xmlns:a="http://schemas.openxmlformats.org/drawingml/2006/main" noChangeAspect="1"/>
+            </wp:cNvGraphicFramePr>
+            <a:graphic xmlns:a="http://schemas.openxmlformats.org/drawingml/2006/main">
+              <a:graphicData uri="http://schemas.openxmlformats.org/drawingml/2006/picture">
+                <pic:pic xmlns:pic="http://schemas.openxmlformats.org/drawingml/2006/picture">
+                  <pic:nvPicPr>
+                    <pic:cNvPr id="1046406318" name="Picture 1" descr="A screenshot of a computer screen&#10;&#10;Description automatically generated"/>
+                    <pic:cNvPicPr/>
+                  </pic:nvPicPr>
+                  <pic:blipFill>
+                    <a:blip r:embed="rId9" cstate="print">
+                      <a:extLst>
+                        <a:ext uri="{28A0092B-C50C-407E-A947-70E740481C1C}">
+                          <a14:useLocalDpi xmlns:a14="http://schemas.microsoft.com/office/drawing/2010/main" val="0"/>
+                        </a:ext>
+                      </a:extLst>
+                    </a:blip>
+                    <a:stretch>
+                      <a:fillRect/>
+                    </a:stretch>
+                  </pic:blipFill>
+                  <pic:spPr>
+                    <a:xfrm>
+                      <a:off x="0" y="0"/>
+                      <a:ext cx="5943600" cy="3776345"/>
+                    </a:xfrm>
+                    <a:prstGeom prst="rect">
+                      <a:avLst/>
+                    </a:prstGeom>
+                  </pic:spPr>
+                </pic:pic>
+              </a:graphicData>
+            </a:graphic>
+          </wp:inline>
+        </w:drawing>
+      </w:r>
+    </w:p>
     <w:sectPr>
       <w:pgSz w:w="12240" w:h="15840"/>
       <w:pgMar w:top="908" w:right="1440" w:bottom="1440" w:left="1440" w:header="708" w:footer="708" w:gutter="0"/>
@@ -3041,7 +3230,7 @@
         <w:kern w:val="2"/>
         <w:sz w:val="24"/>
         <w:szCs w:val="24"/>
-        <w:lang w:val="en-JP" w:eastAsia="ja-JP" w:bidi="ar-SA"/>
+        <w:lang w:eastAsia="ja-JP" w:bidi="ar-SA"/>
         <w14:ligatures w14:val="standardContextual"/>
       </w:rPr>
     </w:rPrDefault>
@@ -4267,6 +4456,15 @@
 </file>
 
 <file path=customXml/item1.xml><?xml version="1.0" encoding="utf-8"?>
+<?mso-contentType ?>
+<FormTemplates xmlns="http://schemas.microsoft.com/sharepoint/v3/contenttype/forms">
+  <Display>DocumentLibraryForm</Display>
+  <Edit>DocumentLibraryForm</Edit>
+  <New>DocumentLibraryForm</New>
+</FormTemplates>
+</file>
+
+<file path=customXml/item2.xml><?xml version="1.0" encoding="utf-8"?>
 <ct:contentTypeSchema xmlns:ct="http://schemas.microsoft.com/office/2006/metadata/contentType" xmlns:ma="http://schemas.microsoft.com/office/2006/metadata/properties/metaAttributes" ct:_="" ma:_="" ma:contentTypeName="Document" ma:contentTypeID="0x010100CE86AF6EDCB3394BAE32556F5A75CC74" ma:contentTypeVersion="4" ma:contentTypeDescription="Create a new document." ma:contentTypeScope="" ma:versionID="1ca4c069c7a164a4c2291acbcd126746">
   <xsd:schema xmlns:xsd="http://www.w3.org/2001/XMLSchema" xmlns:xs="http://www.w3.org/2001/XMLSchema" xmlns:p="http://schemas.microsoft.com/office/2006/metadata/properties" xmlns:ns2="a3c9f9c6-dfef-49a9-89a2-dab6bd389632" targetNamespace="http://schemas.microsoft.com/office/2006/metadata/properties" ma:root="true" ma:fieldsID="f34bc4dd5d1c3921da55def91b257bda" ns2:_="">
     <xsd:import namespace="a3c9f9c6-dfef-49a9-89a2-dab6bd389632"/>
@@ -4410,15 +4608,6 @@
 </ct:contentTypeSchema>
 </file>
 
-<file path=customXml/item2.xml><?xml version="1.0" encoding="utf-8"?>
-<?mso-contentType ?>
-<FormTemplates xmlns="http://schemas.microsoft.com/sharepoint/v3/contenttype/forms">
-  <Display>DocumentLibraryForm</Display>
-  <Edit>DocumentLibraryForm</Edit>
-  <New>DocumentLibraryForm</New>
-</FormTemplates>
-</file>
-
 <file path=customXml/item3.xml><?xml version="1.0" encoding="utf-8"?>
 <p:properties xmlns:p="http://schemas.microsoft.com/office/2006/metadata/properties" xmlns:xsi="http://www.w3.org/2001/XMLSchema-instance" xmlns:pc="http://schemas.microsoft.com/office/infopath/2007/PartnerControls">
   <documentManagement/>
@@ -4426,6 +4615,14 @@
 </file>
 
 <file path=customXml/itemProps1.xml><?xml version="1.0" encoding="utf-8"?>
+<ds:datastoreItem xmlns:ds="http://schemas.openxmlformats.org/officeDocument/2006/customXml" ds:itemID="{B0E41021-24C3-47FA-8E78-6D2FE0D8A36B}">
+  <ds:schemaRefs>
+    <ds:schemaRef ds:uri="http://schemas.microsoft.com/sharepoint/v3/contenttype/forms"/>
+  </ds:schemaRefs>
+</ds:datastoreItem>
+</file>
+
+<file path=customXml/itemProps2.xml><?xml version="1.0" encoding="utf-8"?>
 <ds:datastoreItem xmlns:ds="http://schemas.openxmlformats.org/officeDocument/2006/customXml" ds:itemID="{9C399B93-462A-470D-8E3B-3965F0C60EEF}">
   <ds:schemaRefs>
     <ds:schemaRef ds:uri="http://schemas.microsoft.com/office/2006/metadata/contentType"/>
@@ -4443,14 +4640,6 @@
 </ds:datastoreItem>
 </file>
 
-<file path=customXml/itemProps2.xml><?xml version="1.0" encoding="utf-8"?>
-<ds:datastoreItem xmlns:ds="http://schemas.openxmlformats.org/officeDocument/2006/customXml" ds:itemID="{B0E41021-24C3-47FA-8E78-6D2FE0D8A36B}">
-  <ds:schemaRefs>
-    <ds:schemaRef ds:uri="http://schemas.microsoft.com/sharepoint/v3/contenttype/forms"/>
-  </ds:schemaRefs>
-</ds:datastoreItem>
-</file>
-
 <file path=customXml/itemProps3.xml><?xml version="1.0" encoding="utf-8"?>
 <ds:datastoreItem xmlns:ds="http://schemas.openxmlformats.org/officeDocument/2006/customXml" ds:itemID="{36EE883A-38B6-45EE-A346-402E8BCBD4A2}">
   <ds:schemaRefs>

</xml_diff>